<commit_message>
Artigo v1 falando sobre redes convolucionais
</commit_message>
<xml_diff>
--- a/Artigo_Neural_Architecture_for_Gesture_Recognition.docx
+++ b/Artigo_Neural_Architecture_for_Gesture_Recognition.docx
@@ -1395,12 +1395,27 @@
       <w:pPr>
         <w:pStyle w:val="Corpodetexto"/>
       </w:pPr>
-      <w:r>
-        <w:t xml:space="preserve">This template, </w:t>
-      </w:r>
+      <w:proofErr w:type="spellStart"/>
+      <w:r>
+        <w:t>This</w:t>
+      </w:r>
+      <w:proofErr w:type="spellEnd"/>
+      <w:r>
+        <w:t xml:space="preserve"> </w:t>
+      </w:r>
+      <w:proofErr w:type="spellStart"/>
+      <w:r>
+        <w:t>template</w:t>
+      </w:r>
+      <w:proofErr w:type="spellEnd"/>
+      <w:r>
+        <w:t xml:space="preserve">, </w:t>
+      </w:r>
+      <w:proofErr w:type="spellStart"/>
       <w:r>
         <w:t>modified</w:t>
       </w:r>
+      <w:proofErr w:type="spellEnd"/>
       <w:r>
         <w:t xml:space="preserve"> in MS Word 200</w:t>
       </w:r>
@@ -1514,10 +1529,10 @@
         <w:pStyle w:val="Corpodetexto"/>
       </w:pPr>
       <w:r>
-        <w:t xml:space="preserve">The template is used to format your paper and style the text. All margins, column widths, line spaces, and text fonts are prescribed; please do not alter them. You may note peculiarities. For example, the head margin in this template measures proportionately more than is customary. This </w:t>
-      </w:r>
-      <w:r>
-        <w:t>measurement and others are deliberate, using specifications that anticipate your paper as one part of the entire proceedings, and not as an independent document. Please do not revise any of the current designations.</w:t>
+        <w:t xml:space="preserve">The template is used to format your paper and style the text. All margins, column widths, line spaces, and text fonts are prescribed; please do not alter them. You may note peculiarities. For example, the head margin in this template </w:t>
+      </w:r>
+      <w:r>
+        <w:t>measures proportionately more than is customary. This measurement and others are deliberate, using specifications that anticipate your paper as one part of the entire proceedings, and not as an independent document. Please do not revise any of the current designations.</w:t>
       </w:r>
     </w:p>
     <w:p>
@@ -1527,52 +1542,22 @@
       <w:r>
         <w:t>Redes Neurais</w:t>
       </w:r>
-    </w:p>
-    <w:p>
-      <w:pPr>
-        <w:pStyle w:val="Corpodetexto"/>
-        <w:rPr>
-          <w:lang w:val="en-US"/>
-        </w:rPr>
-      </w:pPr>
-      <w:r>
-        <w:t>Before</w:t>
-      </w:r>
-      <w:r>
-        <w:t xml:space="preserve"> you begin to format your paper, first write and save the content as a separate text file. </w:t>
-      </w:r>
-      <w:r>
-        <w:rPr>
-          <w:lang w:val="en-US"/>
-        </w:rPr>
-        <w:t>Complete all content and organizational editing before formatting. Please note sections A-D below for more information on proofreading, spelling and grammar.</w:t>
-      </w:r>
-    </w:p>
-    <w:p>
-      <w:pPr>
-        <w:pStyle w:val="Corpodetexto"/>
-      </w:pPr>
-      <w:r>
-        <w:t>Keep your text and graphic files separate until after the text has been formatted and styled. Do not use hard tabs, and limit use of hard returns to only one return at the end of a paragraph. Do not add any kind of pagination anywhere in the paper. Do not number text heads-the template will do that for you.</w:t>
-      </w:r>
-    </w:p>
-    <w:p>
-      <w:pPr>
-        <w:pStyle w:val="Ttulo2"/>
-      </w:pPr>
-      <w:r>
-        <w:t>Rede Neural Convolucional</w:t>
+      <w:r>
+        <w:t xml:space="preserve"> Convolutivas</w:t>
       </w:r>
     </w:p>
     <w:p>
       <w:pPr>
         <w:ind w:firstLine="14.40pt"/>
         <w:jc w:val="both"/>
-      </w:pPr>
-      <w:r>
         <w:rPr>
           <w:lang w:val="pt-BR"/>
         </w:rPr>
+      </w:pPr>
+      <w:r>
+        <w:rPr>
+          <w:lang w:val="pt-BR"/>
+        </w:rPr>
         <w:t xml:space="preserve">Redes neurais </w:t>
       </w:r>
       <w:proofErr w:type="spellStart"/>
@@ -1593,13 +1578,39 @@
         <w:rPr>
           <w:lang w:val="pt-BR"/>
         </w:rPr>
-        <w:t>são redes especializadas em classificação de imagens 2d. De acordo com [1], Uma CNN (</w:t>
+        <w:t>são redes especializadas em classificação de imagens 2d</w:t>
+      </w:r>
+      <w:r>
+        <w:rPr>
+          <w:lang w:val="pt-BR"/>
+        </w:rPr>
+        <w:t xml:space="preserve">, devido sua arquitetura ser eficaz em detectar </w:t>
       </w:r>
       <w:proofErr w:type="spellStart"/>
       <w:r>
         <w:rPr>
           <w:lang w:val="pt-BR"/>
         </w:rPr>
+        <w:t>caracterisiticas</w:t>
+      </w:r>
+      <w:proofErr w:type="spellEnd"/>
+      <w:r>
+        <w:rPr>
+          <w:lang w:val="pt-BR"/>
+        </w:rPr>
+        <w:t xml:space="preserve"> da imagem</w:t>
+      </w:r>
+      <w:r>
+        <w:rPr>
+          <w:lang w:val="pt-BR"/>
+        </w:rPr>
+        <w:t>. De acordo com [1], Uma CNN (</w:t>
+      </w:r>
+      <w:proofErr w:type="spellStart"/>
+      <w:r>
+        <w:rPr>
+          <w:lang w:val="pt-BR"/>
+        </w:rPr>
         <w:t>Convolutional</w:t>
       </w:r>
       <w:proofErr w:type="spellEnd"/>
@@ -1621,13 +1632,66 @@
         <w:rPr>
           <w:lang w:val="pt-BR"/>
         </w:rPr>
-        <w:t xml:space="preserve"> de múltiplas camadas, tendo sido inspirada no processo biológico de processamento de dados visuais</w:t>
-      </w:r>
-      <w:r>
+        <w:t xml:space="preserve"> de múltiplas camadas, tendo sido inspirada no processo biológico de processamento de dados visuais.</w:t>
+      </w:r>
+    </w:p>
+    <w:p>
+      <w:pPr>
+        <w:pStyle w:val="Ttulo2"/>
+        <w:numPr>
+          <w:ilvl w:val="1"/>
+          <w:numId w:val="25"/>
+        </w:numPr>
+      </w:pPr>
+      <w:r>
+        <w:t>Camada Convolutiva</w:t>
+      </w:r>
+    </w:p>
+    <w:p>
+      <w:pPr>
+        <w:ind w:firstLine="14.40pt"/>
+        <w:jc w:val="both"/>
         <w:rPr>
           <w:lang w:val="pt-BR"/>
         </w:rPr>
-        <w:t>.</w:t>
+      </w:pPr>
+      <w:r>
+        <w:rPr>
+          <w:lang w:val="pt-BR"/>
+        </w:rPr>
+        <w:t xml:space="preserve">O objetivo da camada </w:t>
+      </w:r>
+      <w:proofErr w:type="spellStart"/>
+      <w:r>
+        <w:rPr>
+          <w:lang w:val="pt-BR"/>
+        </w:rPr>
+        <w:t>convolutiva</w:t>
+      </w:r>
+      <w:proofErr w:type="spellEnd"/>
+      <w:r>
+        <w:rPr>
+          <w:lang w:val="pt-BR"/>
+        </w:rPr>
+        <w:t xml:space="preserve"> é extrair características importantes </w:t>
+      </w:r>
+      <w:r>
+        <w:rPr>
+          <w:lang w:val="pt-BR"/>
+        </w:rPr>
+        <w:t>d</w:t>
+      </w:r>
+      <w:r>
+        <w:rPr>
+          <w:lang w:val="pt-BR"/>
+        </w:rPr>
+        <w:t xml:space="preserve">a imagem </w:t>
+      </w:r>
+      <w:r>
+        <w:rPr>
+          <w:lang w:val="pt-BR"/>
+        </w:rPr>
+        <w:t>com os filtros passados em cada camada, cada filtro é responsável por extrair alguma característica importante na imagem, armazenando diferentes aspectos, como por exemplo bordas, linhas e/ou outros formatos.</w:t>
       </w:r>
     </w:p>
     <w:p>
@@ -1745,11 +1809,7 @@
       </w:r>
       <w:proofErr w:type="spellEnd"/>
       <w:r>
-        <w:t xml:space="preserve"> </w:t>
-      </w:r>
-      <w:r>
-        <w:lastRenderedPageBreak/>
-        <w:t xml:space="preserve">“webers/m2”.  Spell out units when they appear in text: “. . . a </w:t>
+        <w:t xml:space="preserve"> “webers/m2”.  Spell out units when they appear in text: “. . . a </w:t>
       </w:r>
       <w:proofErr w:type="spellStart"/>
       <w:r>
@@ -1812,6 +1872,7 @@
         <w:pStyle w:val="bulletlist"/>
       </w:pPr>
       <w:r>
+        <w:lastRenderedPageBreak/>
         <w:t xml:space="preserve">Use a zero before decimal points: “0.25”, not “.25”. Use “cm3”, not “cc”. </w:t>
       </w:r>
       <w:r>
@@ -2367,11 +2428,11 @@
         <w:pStyle w:val="Corpodetexto"/>
       </w:pPr>
       <w:r>
-        <w:t xml:space="preserve">Text heads organize the topics on a relational, hierarchical basis. For example, the paper title is the primary text head because all subsequent material relates and elaborates on this one topic. If there are two or more sub-topics, the next level </w:t>
+        <w:t xml:space="preserve">Text heads organize the topics on a relational, hierarchical basis. For example, the paper title is the primary text head because all subsequent material relates and elaborates on this one topic. If there are two or more sub-topics, the next level head (uppercase Roman numerals) should be used and, conversely, if there are not at least two sub-topics, then no </w:t>
       </w:r>
       <w:r>
         <w:lastRenderedPageBreak/>
-        <w:t>head (uppercase Roman numerals) should be used and, conversely, if there are not at least two sub-topics, then no subheads should be introduced. Styles named “Heading 1”, “Heading 2”, “Heading 3”, and “Heading 4” are prescribed.</w:t>
+        <w:t>subheads should be introduced. Styles named “Heading 1”, “Heading 2”, “Heading 3”, and “Heading 4” are prescribed.</w:t>
       </w:r>
     </w:p>
     <w:p>
@@ -2827,10 +2888,7 @@
         <w:pStyle w:val="Corpodetexto"/>
       </w:pPr>
       <w:r>
-        <w:t xml:space="preserve">The template will number citations consecutively within brackets [1]. The sentence punctuation follows the bracket [2]. Refer simply to the reference number, as in [3]—do not use </w:t>
-      </w:r>
-      <w:r>
-        <w:t>“Ref. [3]” or “reference [3]” except at the beginning of a sentence: “Reference [3] was the first</w:t>
+        <w:t>The template will number citations consecutively within brackets [1]. The sentence punctuation follows the bracket [2]. Refer simply to the reference number, as in [3]—do not use “Ref. [3]” or “reference [3]” except at the beginning of a sentence: “Reference [3] was the first</w:t>
       </w:r>
       <w:r>
         <w:rPr>
@@ -4092,21 +4150,21 @@
   <w:abstractNum w:abstractNumId="16" w15:restartNumberingAfterBreak="0">
     <w:nsid w:val="4189603E"/>
     <w:multiLevelType w:val="multilevel"/>
-    <w:tmpl w:val="0AB06E12"/>
+    <w:tmpl w:val="E4E49F2E"/>
     <w:lvl w:ilvl="0">
       <w:start w:val="1"/>
-      <w:numFmt w:val="upperRoman"/>
+      <w:numFmt w:val="decimal"/>
       <w:pStyle w:val="Ttulo1"/>
       <w:lvlText w:val="%1."/>
-      <w:lvlJc w:val="center"/>
+      <w:lvlJc w:val="start"/>
       <w:pPr>
         <w:tabs>
           <w:tab w:val="num" w:pos="28.80pt"/>
         </w:tabs>
-        <w:ind w:firstLine="10.80pt"/>
-      </w:pPr>
-      <w:rPr>
-        <w:rFonts w:ascii="Times New Roman" w:hAnsi="Times New Roman" w:cs="Times New Roman" w:hint="default"/>
+        <w:ind w:start="0pt" w:firstLine="10.80pt"/>
+      </w:pPr>
+      <w:rPr>
+        <w:rFonts w:hint="default"/>
         <w:caps w:val="0"/>
         <w:strike w:val="0"/>
         <w:dstrike w:val="0"/>
@@ -4127,15 +4185,50 @@
     </w:lvl>
     <w:lvl w:ilvl="1">
       <w:start w:val="1"/>
-      <w:numFmt w:val="upperLetter"/>
-      <w:pStyle w:val="Ttulo2"/>
-      <w:lvlText w:val="%2."/>
+      <w:numFmt w:val="decimal"/>
+      <w:lvlText w:val="%2.1"/>
       <w:lvlJc w:val="start"/>
       <w:pPr>
         <w:tabs>
           <w:tab w:val="num" w:pos="18pt"/>
         </w:tabs>
         <w:ind w:start="14.40pt" w:hanging="14.40pt"/>
+      </w:pPr>
+      <w:rPr>
+        <w:rFonts w:hint="default"/>
+        <w:b w:val="0"/>
+        <w:bCs w:val="0"/>
+        <w:i/>
+        <w:iCs/>
+        <w:caps w:val="0"/>
+        <w:strike w:val="0"/>
+        <w:dstrike w:val="0"/>
+        <w:vanish w:val="0"/>
+        <w:color w:val="auto"/>
+        <w:sz w:val="20"/>
+        <w:szCs w:val="20"/>
+        <w:vertAlign w:val="baseline"/>
+        <w14:shadow w14:blurRad="0" w14:dist="0" w14:dir="0" w14:sx="0" w14:sy="0" w14:kx="0" w14:ky="0" w14:algn="none">
+          <w14:srgbClr w14:val="000000"/>
+        </w14:shadow>
+        <w14:textOutline w14:w="0" w14:cap="rnd" w14:cmpd="sng" w14:algn="ctr">
+          <w14:noFill/>
+          <w14:prstDash w14:val="solid"/>
+          <w14:bevel/>
+        </w14:textOutline>
+      </w:rPr>
+    </w:lvl>
+    <w:lvl w:ilvl="2">
+      <w:start w:val="1"/>
+      <w:numFmt w:val="decimal"/>
+      <w:pStyle w:val="Ttulo3"/>
+      <w:lvlText w:val="%3)"/>
+      <w:lvlJc w:val="start"/>
+      <w:pPr>
+        <w:tabs>
+          <w:tab w:val="num" w:pos="27pt"/>
+        </w:tabs>
+        <w:ind w:start="0pt" w:firstLine="9pt"/>
       </w:pPr>
       <w:rPr>
         <w:rFonts w:ascii="Times New Roman" w:hAnsi="Times New Roman" w:cs="Times New Roman" w:hint="default"/>
@@ -4161,42 +4254,6 @@
         </w14:textOutline>
       </w:rPr>
     </w:lvl>
-    <w:lvl w:ilvl="2">
-      <w:start w:val="1"/>
-      <w:numFmt w:val="decimal"/>
-      <w:pStyle w:val="Ttulo3"/>
-      <w:lvlText w:val="%3)"/>
-      <w:lvlJc w:val="start"/>
-      <w:pPr>
-        <w:tabs>
-          <w:tab w:val="num" w:pos="27pt"/>
-        </w:tabs>
-        <w:ind w:firstLine="9pt"/>
-      </w:pPr>
-      <w:rPr>
-        <w:rFonts w:ascii="Times New Roman" w:hAnsi="Times New Roman" w:cs="Times New Roman" w:hint="default"/>
-        <w:b w:val="0"/>
-        <w:bCs w:val="0"/>
-        <w:i/>
-        <w:iCs/>
-        <w:caps w:val="0"/>
-        <w:strike w:val="0"/>
-        <w:dstrike w:val="0"/>
-        <w:vanish w:val="0"/>
-        <w:color w:val="auto"/>
-        <w:sz w:val="20"/>
-        <w:szCs w:val="20"/>
-        <w:vertAlign w:val="baseline"/>
-        <w14:shadow w14:blurRad="0" w14:dist="0" w14:dir="0" w14:sx="0" w14:sy="0" w14:kx="0" w14:ky="0" w14:algn="none">
-          <w14:srgbClr w14:val="000000"/>
-        </w14:shadow>
-        <w14:textOutline w14:w="0" w14:cap="rnd" w14:cmpd="sng" w14:algn="ctr">
-          <w14:noFill/>
-          <w14:prstDash w14:val="solid"/>
-          <w14:bevel/>
-        </w14:textOutline>
-      </w:rPr>
-    </w:lvl>
     <w:lvl w:ilvl="3">
       <w:start w:val="1"/>
       <w:numFmt w:val="lowerLetter"/>
@@ -4207,7 +4264,7 @@
         <w:tabs>
           <w:tab w:val="num" w:pos="31.50pt"/>
         </w:tabs>
-        <w:ind w:firstLine="18pt"/>
+        <w:ind w:start="0pt" w:firstLine="18pt"/>
       </w:pPr>
       <w:rPr>
         <w:rFonts w:ascii="Times New Roman" w:hAnsi="Times New Roman" w:cs="Times New Roman" w:hint="default"/>
@@ -4229,7 +4286,7 @@
         <w:tabs>
           <w:tab w:val="num" w:pos="162pt"/>
         </w:tabs>
-        <w:ind w:start="144pt"/>
+        <w:ind w:start="144pt" w:firstLine="0pt"/>
       </w:pPr>
       <w:rPr>
         <w:rFonts w:cs="Times New Roman" w:hint="default"/>
@@ -4244,7 +4301,7 @@
         <w:tabs>
           <w:tab w:val="num" w:pos="198pt"/>
         </w:tabs>
-        <w:ind w:start="180pt"/>
+        <w:ind w:start="180pt" w:firstLine="0pt"/>
       </w:pPr>
       <w:rPr>
         <w:rFonts w:cs="Times New Roman" w:hint="default"/>
@@ -4259,7 +4316,7 @@
         <w:tabs>
           <w:tab w:val="num" w:pos="234pt"/>
         </w:tabs>
-        <w:ind w:start="216pt"/>
+        <w:ind w:start="216pt" w:firstLine="0pt"/>
       </w:pPr>
       <w:rPr>
         <w:rFonts w:cs="Times New Roman" w:hint="default"/>
@@ -4274,7 +4331,7 @@
         <w:tabs>
           <w:tab w:val="num" w:pos="270pt"/>
         </w:tabs>
-        <w:ind w:start="252pt"/>
+        <w:ind w:start="252pt" w:firstLine="0pt"/>
       </w:pPr>
       <w:rPr>
         <w:rFonts w:cs="Times New Roman" w:hint="default"/>
@@ -4289,7 +4346,7 @@
         <w:tabs>
           <w:tab w:val="num" w:pos="306pt"/>
         </w:tabs>
-        <w:ind w:start="288pt"/>
+        <w:ind w:start="288pt" w:firstLine="0pt"/>
       </w:pPr>
       <w:rPr>
         <w:rFonts w:cs="Times New Roman" w:hint="default"/>
@@ -4676,6 +4733,36 @@
   </w:num>
   <w:num w:numId="24">
     <w:abstractNumId w:val="17"/>
+  </w:num>
+  <w:num w:numId="25">
+    <w:abstractNumId w:val="16"/>
+    <w:lvlOverride w:ilvl="0">
+      <w:startOverride w:val="3"/>
+    </w:lvlOverride>
+    <w:lvlOverride w:ilvl="1">
+      <w:startOverride w:val="3"/>
+    </w:lvlOverride>
+    <w:lvlOverride w:ilvl="2">
+      <w:startOverride w:val="1"/>
+    </w:lvlOverride>
+    <w:lvlOverride w:ilvl="3">
+      <w:startOverride w:val="1"/>
+    </w:lvlOverride>
+    <w:lvlOverride w:ilvl="4">
+      <w:startOverride w:val="1"/>
+    </w:lvlOverride>
+    <w:lvlOverride w:ilvl="5">
+      <w:startOverride w:val="1"/>
+    </w:lvlOverride>
+    <w:lvlOverride w:ilvl="6">
+      <w:startOverride w:val="1"/>
+    </w:lvlOverride>
+    <w:lvlOverride w:ilvl="7">
+      <w:startOverride w:val="1"/>
+    </w:lvlOverride>
+    <w:lvlOverride w:ilvl="8">
+      <w:startOverride w:val="1"/>
+    </w:lvlOverride>
   </w:num>
 </w:numbering>
 </file>
@@ -4998,7 +5085,6 @@
         <w:tab w:val="start" w:pos="10.80pt"/>
       </w:tabs>
       <w:spacing w:before="8pt" w:after="4pt"/>
-      <w:ind w:firstLine="0pt"/>
       <w:outlineLvl w:val="0"/>
     </w:pPr>
     <w:rPr>
@@ -5015,14 +5101,6 @@
     <w:pPr>
       <w:keepNext/>
       <w:keepLines/>
-      <w:numPr>
-        <w:ilvl w:val="1"/>
-        <w:numId w:val="4"/>
-      </w:numPr>
-      <w:tabs>
-        <w:tab w:val="clear" w:pos="18pt"/>
-        <w:tab w:val="num" w:pos="14.40pt"/>
-      </w:tabs>
       <w:spacing w:before="6pt" w:after="3pt"/>
       <w:jc w:val="start"/>
       <w:outlineLvl w:val="1"/>
@@ -5045,7 +5123,6 @@
         <w:numId w:val="4"/>
       </w:numPr>
       <w:spacing w:line="12pt" w:lineRule="exact"/>
-      <w:ind w:firstLine="14.40pt"/>
       <w:jc w:val="both"/>
       <w:outlineLvl w:val="2"/>
     </w:pPr>
@@ -5067,11 +5144,9 @@
         <w:numId w:val="4"/>
       </w:numPr>
       <w:tabs>
-        <w:tab w:val="clear" w:pos="31.50pt"/>
         <w:tab w:val="start" w:pos="36pt"/>
       </w:tabs>
       <w:spacing w:before="2pt" w:after="2pt"/>
-      <w:ind w:firstLine="25.20pt"/>
       <w:jc w:val="both"/>
       <w:outlineLvl w:val="3"/>
     </w:pPr>

</xml_diff>